<commit_message>
modify TestingTemplateCSCI5801 and buglist
</commit_message>
<xml_diff>
--- a/Project1/testing/TestingTemplateCSCI5801.docx
+++ b/Project1/testing/TestingTemplateCSCI5801.docx
@@ -394,7 +394,7 @@
               <w:autoSpaceDE w:val="0"/>
               <w:snapToGrid w:val="0"/>
               <w:rPr>
-                <w:rFonts w:eastAsiaTheme="minorEastAsia" w:hint="eastAsia"/>
+                <w:rFonts w:eastAsiaTheme="minorEastAsia"/>
                 <w:bCs/>
               </w:rPr>
             </w:pPr>
@@ -704,7 +704,7 @@
               <w:widowControl w:val="0"/>
               <w:autoSpaceDE w:val="0"/>
               <w:rPr>
-                <w:rFonts w:eastAsiaTheme="minorEastAsia" w:hint="eastAsia"/>
+                <w:rFonts w:eastAsiaTheme="minorEastAsia"/>
               </w:rPr>
             </w:pPr>
             <w:r>
@@ -725,7 +725,7 @@
                 <w:between w:val="nil"/>
               </w:pBdr>
               <w:rPr>
-                <w:rFonts w:eastAsiaTheme="minorEastAsia" w:hint="eastAsia"/>
+                <w:rFonts w:eastAsiaTheme="minorEastAsia"/>
                 <w:bCs/>
               </w:rPr>
             </w:pPr>
@@ -829,6 +829,7 @@
                 <w:bCs/>
               </w:rPr>
             </w:pPr>
+            <w:bookmarkStart w:id="0" w:name="_GoBack" w:colFirst="0" w:colLast="5"/>
             <w:r>
               <w:rPr>
                 <w:b/>
@@ -1081,6 +1082,7 @@
           </w:p>
         </w:tc>
       </w:tr>
+      <w:bookmarkEnd w:id="0"/>
       <w:tr>
         <w:trPr>
           <w:trHeight w:val="263"/>
@@ -1917,6 +1919,9 @@
               <w:widowControl w:val="0"/>
               <w:autoSpaceDE w:val="0"/>
               <w:snapToGrid w:val="0"/>
+              <w:rPr>
+                <w:rFonts w:eastAsiaTheme="minorEastAsia" w:hint="eastAsia"/>
+              </w:rPr>
             </w:pPr>
           </w:p>
         </w:tc>
@@ -2049,7 +2054,7 @@
         <w:widowControl w:val="0"/>
         <w:autoSpaceDE w:val="0"/>
         <w:rPr>
-          <w:rFonts w:eastAsiaTheme="minorEastAsia" w:hint="eastAsia"/>
+          <w:rFonts w:eastAsiaTheme="minorEastAsia"/>
         </w:rPr>
       </w:pPr>
       <w:r>
@@ -2087,8 +2092,6 @@
         </w:rPr>
         <w:t>Audit file and media file are created. The result will be shown on the user interface.</w:t>
       </w:r>
-      <w:bookmarkStart w:id="0" w:name="_GoBack"/>
-      <w:bookmarkEnd w:id="0"/>
     </w:p>
     <w:p>
       <w:pPr>
@@ -2350,7 +2353,7 @@
       <w:pPr>
         <w:pStyle w:val="BodyText"/>
         <w:rPr>
-          <w:rFonts w:eastAsiaTheme="minorEastAsia" w:hint="eastAsia"/>
+          <w:rFonts w:eastAsiaTheme="minorEastAsia"/>
         </w:rPr>
       </w:pPr>
       <w:r>

</xml_diff>